<commit_message>
Adding Database table description
</commit_message>
<xml_diff>
--- a/Document/High level design.docx
+++ b/Document/High level design.docx
@@ -4205,242 +4205,2368 @@
       </w:pPr>
     </w:p>
     <w:p>
-      <w:r>
-        <w:rPr>
-          <w:b/>
-          <w:u w:val="single"/>
-        </w:rPr>
-        <w:t>Phòng</w:t>
-      </w:r>
-      <w:r>
-        <w:t>:</w:t>
-      </w:r>
-    </w:p>
-    <w:p>
-      <w:r>
-        <w:t>. Số phòng (id phòng)</w:t>
-      </w:r>
-    </w:p>
-    <w:p>
-      <w:r>
-        <w:t>. Vị trí</w:t>
-      </w:r>
-      <w:r>
-        <w:t xml:space="preserve"> (vị trí của phòng, không quan trọng)</w:t>
-      </w:r>
-    </w:p>
-    <w:p>
-      <w:r>
-        <w:t>. Giá (nếu không chỉ ra, thì lấy theo giá loại phòng)</w:t>
-      </w:r>
-    </w:p>
-    <w:p>
-      <w:r>
-        <w:t>. Số người (</w:t>
-      </w:r>
-      <w:r>
-        <w:t xml:space="preserve">giá trị max: </w:t>
-      </w:r>
-      <w:r>
-        <w:t>1-4 người)</w:t>
-      </w:r>
-    </w:p>
-    <w:p>
-      <w:r>
-        <w:t>. Số người đang ở (số người đang thuê phòng: 1-4 người)</w:t>
-      </w:r>
-    </w:p>
-    <w:p>
-      <w:r>
-        <w:t>. Khách thuê (tham chiếu tới bảng khách thuê)</w:t>
-      </w:r>
-    </w:p>
-    <w:p>
-      <w:r>
-        <w:t>. Tình trạng</w:t>
-      </w:r>
-    </w:p>
-    <w:p>
-      <w:r>
-        <w:t>. Loại phòng</w:t>
+      <w:pPr>
+        <w:pStyle w:val="Title"/>
+        <w:spacing w:line="360" w:lineRule="auto"/>
+        <w:rPr>
+          <w:rFonts w:ascii="Times New Roman" w:hAnsi="Times New Roman" w:cs="Times New Roman"/>
+        </w:rPr>
+      </w:pPr>
+      <w:r>
+        <w:rPr>
+          <w:rFonts w:ascii="Times New Roman" w:hAnsi="Times New Roman" w:cs="Times New Roman"/>
+        </w:rPr>
+        <w:t>Database</w:t>
       </w:r>
     </w:p>
     <w:p>
       <w:pPr>
-        <w:rPr>
-          <w:b/>
-          <w:u w:val="single"/>
+        <w:pStyle w:val="Heading1"/>
+        <w:spacing w:line="360" w:lineRule="auto"/>
+        <w:rPr>
+          <w:rFonts w:ascii="Times New Roman" w:hAnsi="Times New Roman" w:cs="Times New Roman"/>
         </w:rPr>
       </w:pPr>
       <w:r>
         <w:rPr>
-          <w:b/>
-          <w:u w:val="single"/>
-        </w:rPr>
-        <w:t>Loại phòng:</w:t>
+          <w:rFonts w:ascii="Times New Roman" w:hAnsi="Times New Roman" w:cs="Times New Roman"/>
+        </w:rPr>
+        <w:t>Phong</w:t>
       </w:r>
     </w:p>
-    <w:p>
-      <w:r>
-        <w:t>. Tên loại phòng</w:t>
-      </w:r>
-    </w:p>
-    <w:p>
-      <w:r>
-        <w:t>. Trang thiết bị</w:t>
-      </w:r>
-    </w:p>
-    <w:p>
-      <w:r>
-        <w:t>. Giá</w:t>
-      </w:r>
-    </w:p>
-    <w:p>
-      <w:r>
-        <w:t>. Số lượng</w:t>
-      </w:r>
-    </w:p>
+    <w:tbl>
+      <w:tblPr>
+        <w:tblStyle w:val="TableGrid"/>
+        <w:tblW w:w="0" w:type="auto"/>
+        <w:tblLook w:val="04A0"/>
+      </w:tblPr>
+      <w:tblGrid>
+        <w:gridCol w:w="2588"/>
+        <w:gridCol w:w="2563"/>
+        <w:gridCol w:w="2276"/>
+        <w:gridCol w:w="2149"/>
+      </w:tblGrid>
+      <w:tr>
+        <w:tc>
+          <w:tcPr>
+            <w:tcW w:w="2588" w:type="dxa"/>
+            <w:shd w:val="clear" w:color="auto" w:fill="D9D9D9" w:themeFill="background1" w:themeFillShade="D9"/>
+          </w:tcPr>
+          <w:p>
+            <w:pPr>
+              <w:spacing w:line="360" w:lineRule="auto"/>
+            </w:pPr>
+            <w:r>
+              <w:t>Name</w:t>
+            </w:r>
+          </w:p>
+        </w:tc>
+        <w:tc>
+          <w:tcPr>
+            <w:tcW w:w="2563" w:type="dxa"/>
+            <w:shd w:val="clear" w:color="auto" w:fill="D9D9D9" w:themeFill="background1" w:themeFillShade="D9"/>
+          </w:tcPr>
+          <w:p>
+            <w:pPr>
+              <w:spacing w:line="360" w:lineRule="auto"/>
+            </w:pPr>
+            <w:r>
+              <w:t>Type</w:t>
+            </w:r>
+          </w:p>
+        </w:tc>
+        <w:tc>
+          <w:tcPr>
+            <w:tcW w:w="2276" w:type="dxa"/>
+            <w:shd w:val="clear" w:color="auto" w:fill="D9D9D9" w:themeFill="background1" w:themeFillShade="D9"/>
+          </w:tcPr>
+          <w:p>
+            <w:pPr>
+              <w:spacing w:line="360" w:lineRule="auto"/>
+            </w:pPr>
+            <w:r>
+              <w:t>Key</w:t>
+            </w:r>
+          </w:p>
+        </w:tc>
+        <w:tc>
+          <w:tcPr>
+            <w:tcW w:w="2149" w:type="dxa"/>
+            <w:shd w:val="clear" w:color="auto" w:fill="D9D9D9" w:themeFill="background1" w:themeFillShade="D9"/>
+          </w:tcPr>
+          <w:p>
+            <w:pPr>
+              <w:spacing w:line="360" w:lineRule="auto"/>
+            </w:pPr>
+            <w:r>
+              <w:t>Desc</w:t>
+            </w:r>
+          </w:p>
+        </w:tc>
+      </w:tr>
+      <w:tr>
+        <w:tc>
+          <w:tcPr>
+            <w:tcW w:w="2588" w:type="dxa"/>
+          </w:tcPr>
+          <w:p>
+            <w:pPr>
+              <w:spacing w:line="360" w:lineRule="auto"/>
+              <w:rPr>
+                <w:u w:val="single"/>
+              </w:rPr>
+            </w:pPr>
+            <w:r>
+              <w:rPr>
+                <w:u w:val="single"/>
+              </w:rPr>
+              <w:t>id</w:t>
+            </w:r>
+          </w:p>
+        </w:tc>
+        <w:tc>
+          <w:tcPr>
+            <w:tcW w:w="2563" w:type="dxa"/>
+          </w:tcPr>
+          <w:p>
+            <w:pPr>
+              <w:spacing w:line="360" w:lineRule="auto"/>
+            </w:pPr>
+            <w:r>
+              <w:t>Nvarchar(5)</w:t>
+            </w:r>
+          </w:p>
+        </w:tc>
+        <w:tc>
+          <w:tcPr>
+            <w:tcW w:w="2276" w:type="dxa"/>
+          </w:tcPr>
+          <w:p>
+            <w:pPr>
+              <w:spacing w:line="360" w:lineRule="auto"/>
+            </w:pPr>
+            <w:r>
+              <w:t>PK</w:t>
+            </w:r>
+          </w:p>
+        </w:tc>
+        <w:tc>
+          <w:tcPr>
+            <w:tcW w:w="2149" w:type="dxa"/>
+          </w:tcPr>
+          <w:p>
+            <w:pPr>
+              <w:spacing w:line="360" w:lineRule="auto"/>
+            </w:pPr>
+            <w:r>
+              <w:t>So phong</w:t>
+            </w:r>
+          </w:p>
+        </w:tc>
+      </w:tr>
+      <w:tr>
+        <w:tc>
+          <w:tcPr>
+            <w:tcW w:w="2588" w:type="dxa"/>
+          </w:tcPr>
+          <w:p>
+            <w:pPr>
+              <w:spacing w:line="360" w:lineRule="auto"/>
+            </w:pPr>
+            <w:r>
+              <w:t>Gia</w:t>
+            </w:r>
+          </w:p>
+        </w:tc>
+        <w:tc>
+          <w:tcPr>
+            <w:tcW w:w="2563" w:type="dxa"/>
+          </w:tcPr>
+          <w:p>
+            <w:pPr>
+              <w:spacing w:line="360" w:lineRule="auto"/>
+            </w:pPr>
+            <w:r>
+              <w:t>Int</w:t>
+            </w:r>
+          </w:p>
+        </w:tc>
+        <w:tc>
+          <w:tcPr>
+            <w:tcW w:w="2276" w:type="dxa"/>
+          </w:tcPr>
+          <w:p>
+            <w:pPr>
+              <w:spacing w:line="360" w:lineRule="auto"/>
+            </w:pPr>
+          </w:p>
+        </w:tc>
+        <w:tc>
+          <w:tcPr>
+            <w:tcW w:w="2149" w:type="dxa"/>
+          </w:tcPr>
+          <w:p>
+            <w:pPr>
+              <w:spacing w:line="360" w:lineRule="auto"/>
+            </w:pPr>
+            <w:r>
+              <w:t>Neu khong chi ro, thi lay mac dinh theo loai phong</w:t>
+            </w:r>
+          </w:p>
+        </w:tc>
+      </w:tr>
+      <w:tr>
+        <w:tc>
+          <w:tcPr>
+            <w:tcW w:w="2588" w:type="dxa"/>
+          </w:tcPr>
+          <w:p>
+            <w:pPr>
+              <w:spacing w:line="360" w:lineRule="auto"/>
+            </w:pPr>
+            <w:r>
+              <w:t>Tinh trang</w:t>
+            </w:r>
+          </w:p>
+        </w:tc>
+        <w:tc>
+          <w:tcPr>
+            <w:tcW w:w="2563" w:type="dxa"/>
+          </w:tcPr>
+          <w:p>
+            <w:pPr>
+              <w:spacing w:line="360" w:lineRule="auto"/>
+            </w:pPr>
+            <w:r>
+              <w:t>Int</w:t>
+            </w:r>
+          </w:p>
+        </w:tc>
+        <w:tc>
+          <w:tcPr>
+            <w:tcW w:w="2276" w:type="dxa"/>
+          </w:tcPr>
+          <w:p>
+            <w:pPr>
+              <w:spacing w:line="360" w:lineRule="auto"/>
+            </w:pPr>
+            <w:r>
+              <w:t xml:space="preserve">FK - </w:t>
+            </w:r>
+            <w:r>
+              <w:t>NOT NULL</w:t>
+            </w:r>
+          </w:p>
+        </w:tc>
+        <w:tc>
+          <w:tcPr>
+            <w:tcW w:w="2149" w:type="dxa"/>
+          </w:tcPr>
+          <w:p>
+            <w:pPr>
+              <w:spacing w:line="360" w:lineRule="auto"/>
+            </w:pPr>
+            <w:r>
+              <w:t>Occupied, Vaccancy, Broken (enum)</w:t>
+            </w:r>
+          </w:p>
+        </w:tc>
+      </w:tr>
+      <w:tr>
+        <w:tc>
+          <w:tcPr>
+            <w:tcW w:w="2588" w:type="dxa"/>
+          </w:tcPr>
+          <w:p>
+            <w:pPr>
+              <w:spacing w:line="360" w:lineRule="auto"/>
+            </w:pPr>
+            <w:r>
+              <w:t>Loai phong</w:t>
+            </w:r>
+          </w:p>
+        </w:tc>
+        <w:tc>
+          <w:tcPr>
+            <w:tcW w:w="2563" w:type="dxa"/>
+          </w:tcPr>
+          <w:p>
+            <w:pPr>
+              <w:spacing w:line="360" w:lineRule="auto"/>
+            </w:pPr>
+            <w:r>
+              <w:t>Int</w:t>
+            </w:r>
+          </w:p>
+        </w:tc>
+        <w:tc>
+          <w:tcPr>
+            <w:tcW w:w="2276" w:type="dxa"/>
+          </w:tcPr>
+          <w:p>
+            <w:pPr>
+              <w:spacing w:line="360" w:lineRule="auto"/>
+            </w:pPr>
+            <w:r>
+              <w:t>FK - NOT NULL</w:t>
+            </w:r>
+          </w:p>
+        </w:tc>
+        <w:tc>
+          <w:tcPr>
+            <w:tcW w:w="2149" w:type="dxa"/>
+          </w:tcPr>
+          <w:p>
+            <w:pPr>
+              <w:spacing w:line="360" w:lineRule="auto"/>
+            </w:pPr>
+            <w:r>
+              <w:t>Tham chieu toi LoaiPhong</w:t>
+            </w:r>
+          </w:p>
+        </w:tc>
+      </w:tr>
+      <w:tr>
+        <w:tc>
+          <w:tcPr>
+            <w:tcW w:w="2588" w:type="dxa"/>
+          </w:tcPr>
+          <w:p>
+            <w:pPr>
+              <w:spacing w:line="360" w:lineRule="auto"/>
+            </w:pPr>
+            <w:r>
+              <w:t>Hinh anh</w:t>
+            </w:r>
+          </w:p>
+        </w:tc>
+        <w:tc>
+          <w:tcPr>
+            <w:tcW w:w="2563" w:type="dxa"/>
+          </w:tcPr>
+          <w:p>
+            <w:pPr>
+              <w:spacing w:line="360" w:lineRule="auto"/>
+            </w:pPr>
+            <w:r>
+              <w:t>Nvarchar(50)</w:t>
+            </w:r>
+          </w:p>
+        </w:tc>
+        <w:tc>
+          <w:tcPr>
+            <w:tcW w:w="2276" w:type="dxa"/>
+          </w:tcPr>
+          <w:p>
+            <w:pPr>
+              <w:spacing w:line="360" w:lineRule="auto"/>
+            </w:pPr>
+          </w:p>
+        </w:tc>
+        <w:tc>
+          <w:tcPr>
+            <w:tcW w:w="2149" w:type="dxa"/>
+          </w:tcPr>
+          <w:p>
+            <w:pPr>
+              <w:spacing w:line="360" w:lineRule="auto"/>
+            </w:pPr>
+            <w:r>
+              <w:t>Duong dan den file hinh anh</w:t>
+            </w:r>
+          </w:p>
+        </w:tc>
+      </w:tr>
+      <w:tr>
+        <w:tc>
+          <w:tcPr>
+            <w:tcW w:w="2588" w:type="dxa"/>
+          </w:tcPr>
+          <w:p>
+            <w:pPr>
+              <w:spacing w:line="360" w:lineRule="auto"/>
+            </w:pPr>
+            <w:r>
+              <w:t>Mo ta</w:t>
+            </w:r>
+          </w:p>
+        </w:tc>
+        <w:tc>
+          <w:tcPr>
+            <w:tcW w:w="2563" w:type="dxa"/>
+          </w:tcPr>
+          <w:p>
+            <w:pPr>
+              <w:spacing w:line="360" w:lineRule="auto"/>
+            </w:pPr>
+            <w:r>
+              <w:t>Nvarchar(50)</w:t>
+            </w:r>
+          </w:p>
+        </w:tc>
+        <w:tc>
+          <w:tcPr>
+            <w:tcW w:w="2276" w:type="dxa"/>
+          </w:tcPr>
+          <w:p>
+            <w:pPr>
+              <w:spacing w:line="360" w:lineRule="auto"/>
+            </w:pPr>
+          </w:p>
+        </w:tc>
+        <w:tc>
+          <w:tcPr>
+            <w:tcW w:w="2149" w:type="dxa"/>
+          </w:tcPr>
+          <w:p>
+            <w:pPr>
+              <w:spacing w:line="360" w:lineRule="auto"/>
+            </w:pPr>
+            <w:r>
+              <w:t>Mo ta, vd: co huong nhin ra bien...</w:t>
+            </w:r>
+          </w:p>
+        </w:tc>
+      </w:tr>
+      <w:tr>
+        <w:tc>
+          <w:tcPr>
+            <w:tcW w:w="2588" w:type="dxa"/>
+          </w:tcPr>
+          <w:p>
+            <w:pPr>
+              <w:spacing w:line="360" w:lineRule="auto"/>
+            </w:pPr>
+            <w:r>
+              <w:t>Vi tri</w:t>
+            </w:r>
+          </w:p>
+        </w:tc>
+        <w:tc>
+          <w:tcPr>
+            <w:tcW w:w="2563" w:type="dxa"/>
+          </w:tcPr>
+          <w:p>
+            <w:pPr>
+              <w:spacing w:line="360" w:lineRule="auto"/>
+            </w:pPr>
+            <w:r>
+              <w:t>Nvarchar(50)</w:t>
+            </w:r>
+          </w:p>
+        </w:tc>
+        <w:tc>
+          <w:tcPr>
+            <w:tcW w:w="2276" w:type="dxa"/>
+          </w:tcPr>
+          <w:p>
+            <w:pPr>
+              <w:spacing w:line="360" w:lineRule="auto"/>
+            </w:pPr>
+          </w:p>
+        </w:tc>
+        <w:tc>
+          <w:tcPr>
+            <w:tcW w:w="2149" w:type="dxa"/>
+          </w:tcPr>
+          <w:p>
+            <w:pPr>
+              <w:spacing w:line="360" w:lineRule="auto"/>
+            </w:pPr>
+            <w:r>
+              <w:t>Vi tri cua phong, co the dua vao row MoTa</w:t>
+            </w:r>
+          </w:p>
+        </w:tc>
+      </w:tr>
+    </w:tbl>
     <w:p>
       <w:pPr>
-        <w:rPr>
-          <w:b/>
-          <w:u w:val="single"/>
+        <w:pStyle w:val="Heading1"/>
+        <w:spacing w:line="360" w:lineRule="auto"/>
+        <w:rPr>
+          <w:rFonts w:ascii="Times New Roman" w:hAnsi="Times New Roman" w:cs="Times New Roman"/>
         </w:rPr>
       </w:pPr>
       <w:r>
         <w:rPr>
-          <w:b/>
-          <w:u w:val="single"/>
-        </w:rPr>
-        <w:t>Tình trạng phòng:</w:t>
+          <w:rFonts w:ascii="Times New Roman" w:hAnsi="Times New Roman" w:cs="Times New Roman"/>
+        </w:rPr>
+        <w:t>KhachHang</w:t>
       </w:r>
     </w:p>
+    <w:tbl>
+      <w:tblPr>
+        <w:tblStyle w:val="TableGrid"/>
+        <w:tblW w:w="0" w:type="auto"/>
+        <w:tblLook w:val="04A0"/>
+      </w:tblPr>
+      <w:tblGrid>
+        <w:gridCol w:w="2454"/>
+        <w:gridCol w:w="2596"/>
+        <w:gridCol w:w="2323"/>
+        <w:gridCol w:w="2203"/>
+      </w:tblGrid>
+      <w:tr>
+        <w:tc>
+          <w:tcPr>
+            <w:tcW w:w="2454" w:type="dxa"/>
+            <w:shd w:val="pct10" w:color="auto" w:fill="auto"/>
+          </w:tcPr>
+          <w:p>
+            <w:pPr>
+              <w:spacing w:line="360" w:lineRule="auto"/>
+            </w:pPr>
+            <w:r>
+              <w:t>Name</w:t>
+            </w:r>
+          </w:p>
+        </w:tc>
+        <w:tc>
+          <w:tcPr>
+            <w:tcW w:w="2596" w:type="dxa"/>
+            <w:shd w:val="pct10" w:color="auto" w:fill="auto"/>
+          </w:tcPr>
+          <w:p>
+            <w:pPr>
+              <w:spacing w:line="360" w:lineRule="auto"/>
+            </w:pPr>
+            <w:r>
+              <w:t>Type</w:t>
+            </w:r>
+          </w:p>
+        </w:tc>
+        <w:tc>
+          <w:tcPr>
+            <w:tcW w:w="2323" w:type="dxa"/>
+            <w:shd w:val="pct10" w:color="auto" w:fill="auto"/>
+          </w:tcPr>
+          <w:p>
+            <w:pPr>
+              <w:spacing w:line="360" w:lineRule="auto"/>
+            </w:pPr>
+            <w:r>
+              <w:t>Key</w:t>
+            </w:r>
+          </w:p>
+        </w:tc>
+        <w:tc>
+          <w:tcPr>
+            <w:tcW w:w="2203" w:type="dxa"/>
+            <w:shd w:val="pct10" w:color="auto" w:fill="auto"/>
+          </w:tcPr>
+          <w:p>
+            <w:pPr>
+              <w:spacing w:line="360" w:lineRule="auto"/>
+            </w:pPr>
+            <w:r>
+              <w:t>Desc</w:t>
+            </w:r>
+          </w:p>
+        </w:tc>
+      </w:tr>
+      <w:tr>
+        <w:tc>
+          <w:tcPr>
+            <w:tcW w:w="2454" w:type="dxa"/>
+          </w:tcPr>
+          <w:p>
+            <w:pPr>
+              <w:spacing w:line="360" w:lineRule="auto"/>
+              <w:rPr>
+                <w:u w:val="single"/>
+              </w:rPr>
+            </w:pPr>
+            <w:r>
+              <w:rPr>
+                <w:u w:val="single"/>
+              </w:rPr>
+              <w:t>Id</w:t>
+            </w:r>
+          </w:p>
+        </w:tc>
+        <w:tc>
+          <w:tcPr>
+            <w:tcW w:w="2596" w:type="dxa"/>
+          </w:tcPr>
+          <w:p>
+            <w:pPr>
+              <w:spacing w:line="360" w:lineRule="auto"/>
+            </w:pPr>
+            <w:r>
+              <w:t>Int</w:t>
+            </w:r>
+          </w:p>
+        </w:tc>
+        <w:tc>
+          <w:tcPr>
+            <w:tcW w:w="2323" w:type="dxa"/>
+          </w:tcPr>
+          <w:p>
+            <w:pPr>
+              <w:spacing w:line="360" w:lineRule="auto"/>
+            </w:pPr>
+            <w:r>
+              <w:t>PK</w:t>
+            </w:r>
+          </w:p>
+        </w:tc>
+        <w:tc>
+          <w:tcPr>
+            <w:tcW w:w="2203" w:type="dxa"/>
+          </w:tcPr>
+          <w:p>
+            <w:pPr>
+              <w:spacing w:line="360" w:lineRule="auto"/>
+            </w:pPr>
+            <w:r>
+              <w:t xml:space="preserve">CMND hoac VISA (neu </w:t>
+            </w:r>
+            <w:r>
+              <w:lastRenderedPageBreak/>
+              <w:t>la khach nuoc ngoai)</w:t>
+            </w:r>
+          </w:p>
+        </w:tc>
+      </w:tr>
+      <w:tr>
+        <w:tc>
+          <w:tcPr>
+            <w:tcW w:w="2454" w:type="dxa"/>
+          </w:tcPr>
+          <w:p>
+            <w:pPr>
+              <w:spacing w:line="360" w:lineRule="auto"/>
+            </w:pPr>
+            <w:r>
+              <w:lastRenderedPageBreak/>
+              <w:t>Ten</w:t>
+            </w:r>
+          </w:p>
+        </w:tc>
+        <w:tc>
+          <w:tcPr>
+            <w:tcW w:w="2596" w:type="dxa"/>
+          </w:tcPr>
+          <w:p>
+            <w:pPr>
+              <w:spacing w:line="360" w:lineRule="auto"/>
+            </w:pPr>
+            <w:r>
+              <w:t>Nvarchar(50)</w:t>
+            </w:r>
+          </w:p>
+        </w:tc>
+        <w:tc>
+          <w:tcPr>
+            <w:tcW w:w="2323" w:type="dxa"/>
+          </w:tcPr>
+          <w:p>
+            <w:pPr>
+              <w:spacing w:line="360" w:lineRule="auto"/>
+            </w:pPr>
+            <w:r>
+              <w:t>NOT NULL</w:t>
+            </w:r>
+          </w:p>
+        </w:tc>
+        <w:tc>
+          <w:tcPr>
+            <w:tcW w:w="2203" w:type="dxa"/>
+          </w:tcPr>
+          <w:p>
+            <w:pPr>
+              <w:spacing w:line="360" w:lineRule="auto"/>
+            </w:pPr>
+          </w:p>
+        </w:tc>
+      </w:tr>
+      <w:tr>
+        <w:tc>
+          <w:tcPr>
+            <w:tcW w:w="2454" w:type="dxa"/>
+          </w:tcPr>
+          <w:p>
+            <w:pPr>
+              <w:spacing w:line="360" w:lineRule="auto"/>
+            </w:pPr>
+            <w:r>
+              <w:t>DiaChi</w:t>
+            </w:r>
+          </w:p>
+        </w:tc>
+        <w:tc>
+          <w:tcPr>
+            <w:tcW w:w="2596" w:type="dxa"/>
+          </w:tcPr>
+          <w:p>
+            <w:pPr>
+              <w:spacing w:line="360" w:lineRule="auto"/>
+            </w:pPr>
+            <w:r>
+              <w:t>Nvarchar(50)</w:t>
+            </w:r>
+          </w:p>
+        </w:tc>
+        <w:tc>
+          <w:tcPr>
+            <w:tcW w:w="2323" w:type="dxa"/>
+          </w:tcPr>
+          <w:p>
+            <w:pPr>
+              <w:spacing w:line="360" w:lineRule="auto"/>
+            </w:pPr>
+            <w:r>
+              <w:t>NOT NULL</w:t>
+            </w:r>
+          </w:p>
+        </w:tc>
+        <w:tc>
+          <w:tcPr>
+            <w:tcW w:w="2203" w:type="dxa"/>
+          </w:tcPr>
+          <w:p>
+            <w:pPr>
+              <w:spacing w:line="360" w:lineRule="auto"/>
+            </w:pPr>
+          </w:p>
+        </w:tc>
+      </w:tr>
+      <w:tr>
+        <w:tc>
+          <w:tcPr>
+            <w:tcW w:w="2454" w:type="dxa"/>
+          </w:tcPr>
+          <w:p>
+            <w:pPr>
+              <w:spacing w:line="360" w:lineRule="auto"/>
+            </w:pPr>
+            <w:r>
+              <w:t>DienThoai</w:t>
+            </w:r>
+          </w:p>
+        </w:tc>
+        <w:tc>
+          <w:tcPr>
+            <w:tcW w:w="2596" w:type="dxa"/>
+          </w:tcPr>
+          <w:p>
+            <w:pPr>
+              <w:spacing w:line="360" w:lineRule="auto"/>
+            </w:pPr>
+            <w:r>
+              <w:t>Nvarchar(10)</w:t>
+            </w:r>
+          </w:p>
+        </w:tc>
+        <w:tc>
+          <w:tcPr>
+            <w:tcW w:w="2323" w:type="dxa"/>
+          </w:tcPr>
+          <w:p>
+            <w:pPr>
+              <w:spacing w:line="360" w:lineRule="auto"/>
+            </w:pPr>
+          </w:p>
+        </w:tc>
+        <w:tc>
+          <w:tcPr>
+            <w:tcW w:w="2203" w:type="dxa"/>
+          </w:tcPr>
+          <w:p>
+            <w:pPr>
+              <w:spacing w:line="360" w:lineRule="auto"/>
+            </w:pPr>
+          </w:p>
+        </w:tc>
+      </w:tr>
+      <w:tr>
+        <w:tc>
+          <w:tcPr>
+            <w:tcW w:w="2454" w:type="dxa"/>
+          </w:tcPr>
+          <w:p>
+            <w:pPr>
+              <w:spacing w:line="360" w:lineRule="auto"/>
+            </w:pPr>
+            <w:r>
+              <w:t>NgaySinh</w:t>
+            </w:r>
+          </w:p>
+        </w:tc>
+        <w:tc>
+          <w:tcPr>
+            <w:tcW w:w="2596" w:type="dxa"/>
+          </w:tcPr>
+          <w:p>
+            <w:pPr>
+              <w:spacing w:line="360" w:lineRule="auto"/>
+            </w:pPr>
+            <w:r>
+              <w:t>DateTime</w:t>
+            </w:r>
+          </w:p>
+        </w:tc>
+        <w:tc>
+          <w:tcPr>
+            <w:tcW w:w="2323" w:type="dxa"/>
+          </w:tcPr>
+          <w:p>
+            <w:pPr>
+              <w:spacing w:line="360" w:lineRule="auto"/>
+            </w:pPr>
+            <w:r>
+              <w:t>NOT NULL</w:t>
+            </w:r>
+          </w:p>
+        </w:tc>
+        <w:tc>
+          <w:tcPr>
+            <w:tcW w:w="2203" w:type="dxa"/>
+          </w:tcPr>
+          <w:p>
+            <w:pPr>
+              <w:spacing w:line="360" w:lineRule="auto"/>
+            </w:pPr>
+            <w:r>
+              <w:t>Dung de tinh tuoi</w:t>
+            </w:r>
+          </w:p>
+        </w:tc>
+      </w:tr>
+      <w:tr>
+        <w:tc>
+          <w:tcPr>
+            <w:tcW w:w="2454" w:type="dxa"/>
+          </w:tcPr>
+          <w:p>
+            <w:pPr>
+              <w:spacing w:line="360" w:lineRule="auto"/>
+            </w:pPr>
+            <w:r>
+              <w:t>QuocTich</w:t>
+            </w:r>
+          </w:p>
+        </w:tc>
+        <w:tc>
+          <w:tcPr>
+            <w:tcW w:w="2596" w:type="dxa"/>
+          </w:tcPr>
+          <w:p>
+            <w:pPr>
+              <w:spacing w:line="360" w:lineRule="auto"/>
+            </w:pPr>
+            <w:r>
+              <w:t>Nvarchar(10)</w:t>
+            </w:r>
+          </w:p>
+        </w:tc>
+        <w:tc>
+          <w:tcPr>
+            <w:tcW w:w="2323" w:type="dxa"/>
+          </w:tcPr>
+          <w:p>
+            <w:pPr>
+              <w:spacing w:line="360" w:lineRule="auto"/>
+            </w:pPr>
+          </w:p>
+        </w:tc>
+        <w:tc>
+          <w:tcPr>
+            <w:tcW w:w="2203" w:type="dxa"/>
+          </w:tcPr>
+          <w:p>
+            <w:pPr>
+              <w:spacing w:line="360" w:lineRule="auto"/>
+            </w:pPr>
+          </w:p>
+        </w:tc>
+      </w:tr>
+    </w:tbl>
     <w:p>
-      <w:r>
-        <w:t>. Trống</w:t>
+      <w:pPr>
+        <w:pStyle w:val="Heading1"/>
+        <w:spacing w:line="360" w:lineRule="auto"/>
+        <w:rPr>
+          <w:rFonts w:ascii="Times New Roman" w:hAnsi="Times New Roman" w:cs="Times New Roman"/>
+        </w:rPr>
+      </w:pPr>
+      <w:r>
+        <w:rPr>
+          <w:rFonts w:ascii="Times New Roman" w:hAnsi="Times New Roman" w:cs="Times New Roman"/>
+        </w:rPr>
+        <w:t>ThuePhong</w:t>
       </w:r>
     </w:p>
+    <w:tbl>
+      <w:tblPr>
+        <w:tblStyle w:val="TableGrid"/>
+        <w:tblW w:w="0" w:type="auto"/>
+        <w:tblLook w:val="04A0"/>
+      </w:tblPr>
+      <w:tblGrid>
+        <w:gridCol w:w="2601"/>
+        <w:gridCol w:w="2531"/>
+        <w:gridCol w:w="2277"/>
+        <w:gridCol w:w="2167"/>
+      </w:tblGrid>
+      <w:tr>
+        <w:tc>
+          <w:tcPr>
+            <w:tcW w:w="2601" w:type="dxa"/>
+            <w:shd w:val="clear" w:color="auto" w:fill="D9D9D9" w:themeFill="background1" w:themeFillShade="D9"/>
+          </w:tcPr>
+          <w:p>
+            <w:pPr>
+              <w:spacing w:line="360" w:lineRule="auto"/>
+            </w:pPr>
+            <w:r>
+              <w:t>Name</w:t>
+            </w:r>
+          </w:p>
+        </w:tc>
+        <w:tc>
+          <w:tcPr>
+            <w:tcW w:w="2531" w:type="dxa"/>
+            <w:shd w:val="clear" w:color="auto" w:fill="D9D9D9" w:themeFill="background1" w:themeFillShade="D9"/>
+          </w:tcPr>
+          <w:p>
+            <w:pPr>
+              <w:spacing w:line="360" w:lineRule="auto"/>
+            </w:pPr>
+            <w:r>
+              <w:t>Type</w:t>
+            </w:r>
+          </w:p>
+        </w:tc>
+        <w:tc>
+          <w:tcPr>
+            <w:tcW w:w="2277" w:type="dxa"/>
+            <w:shd w:val="clear" w:color="auto" w:fill="D9D9D9" w:themeFill="background1" w:themeFillShade="D9"/>
+          </w:tcPr>
+          <w:p>
+            <w:pPr>
+              <w:spacing w:line="360" w:lineRule="auto"/>
+            </w:pPr>
+            <w:r>
+              <w:t>Key</w:t>
+            </w:r>
+          </w:p>
+        </w:tc>
+        <w:tc>
+          <w:tcPr>
+            <w:tcW w:w="2167" w:type="dxa"/>
+            <w:shd w:val="clear" w:color="auto" w:fill="D9D9D9" w:themeFill="background1" w:themeFillShade="D9"/>
+          </w:tcPr>
+          <w:p>
+            <w:pPr>
+              <w:spacing w:line="360" w:lineRule="auto"/>
+            </w:pPr>
+            <w:r>
+              <w:t>Desc</w:t>
+            </w:r>
+          </w:p>
+        </w:tc>
+      </w:tr>
+      <w:tr>
+        <w:tc>
+          <w:tcPr>
+            <w:tcW w:w="2601" w:type="dxa"/>
+          </w:tcPr>
+          <w:p>
+            <w:pPr>
+              <w:spacing w:line="360" w:lineRule="auto"/>
+              <w:rPr>
+                <w:u w:val="single"/>
+              </w:rPr>
+            </w:pPr>
+            <w:r>
+              <w:rPr>
+                <w:u w:val="single"/>
+              </w:rPr>
+              <w:t>Phong</w:t>
+            </w:r>
+          </w:p>
+        </w:tc>
+        <w:tc>
+          <w:tcPr>
+            <w:tcW w:w="2531" w:type="dxa"/>
+          </w:tcPr>
+          <w:p>
+            <w:pPr>
+              <w:spacing w:line="360" w:lineRule="auto"/>
+            </w:pPr>
+            <w:r>
+              <w:t>Nvarchar(5)</w:t>
+            </w:r>
+          </w:p>
+        </w:tc>
+        <w:tc>
+          <w:tcPr>
+            <w:tcW w:w="2277" w:type="dxa"/>
+          </w:tcPr>
+          <w:p>
+            <w:pPr>
+              <w:spacing w:line="360" w:lineRule="auto"/>
+            </w:pPr>
+            <w:r>
+              <w:t>FK</w:t>
+            </w:r>
+          </w:p>
+        </w:tc>
+        <w:tc>
+          <w:tcPr>
+            <w:tcW w:w="2167" w:type="dxa"/>
+          </w:tcPr>
+          <w:p>
+            <w:pPr>
+              <w:spacing w:line="360" w:lineRule="auto"/>
+            </w:pPr>
+          </w:p>
+        </w:tc>
+      </w:tr>
+      <w:tr>
+        <w:tc>
+          <w:tcPr>
+            <w:tcW w:w="2601" w:type="dxa"/>
+          </w:tcPr>
+          <w:p>
+            <w:pPr>
+              <w:spacing w:line="360" w:lineRule="auto"/>
+              <w:rPr>
+                <w:u w:val="single"/>
+              </w:rPr>
+            </w:pPr>
+            <w:r>
+              <w:rPr>
+                <w:u w:val="single"/>
+              </w:rPr>
+              <w:t>Khach</w:t>
+            </w:r>
+          </w:p>
+        </w:tc>
+        <w:tc>
+          <w:tcPr>
+            <w:tcW w:w="2531" w:type="dxa"/>
+          </w:tcPr>
+          <w:p>
+            <w:pPr>
+              <w:spacing w:line="360" w:lineRule="auto"/>
+            </w:pPr>
+            <w:r>
+              <w:t>Int</w:t>
+            </w:r>
+          </w:p>
+        </w:tc>
+        <w:tc>
+          <w:tcPr>
+            <w:tcW w:w="2277" w:type="dxa"/>
+          </w:tcPr>
+          <w:p>
+            <w:pPr>
+              <w:spacing w:line="360" w:lineRule="auto"/>
+            </w:pPr>
+            <w:r>
+              <w:t>FK</w:t>
+            </w:r>
+          </w:p>
+        </w:tc>
+        <w:tc>
+          <w:tcPr>
+            <w:tcW w:w="2167" w:type="dxa"/>
+          </w:tcPr>
+          <w:p>
+            <w:pPr>
+              <w:spacing w:line="360" w:lineRule="auto"/>
+            </w:pPr>
+          </w:p>
+        </w:tc>
+      </w:tr>
+      <w:tr>
+        <w:tc>
+          <w:tcPr>
+            <w:tcW w:w="2601" w:type="dxa"/>
+          </w:tcPr>
+          <w:p>
+            <w:pPr>
+              <w:spacing w:line="360" w:lineRule="auto"/>
+              <w:rPr>
+                <w:u w:val="single"/>
+              </w:rPr>
+            </w:pPr>
+            <w:r>
+              <w:rPr>
+                <w:u w:val="single"/>
+              </w:rPr>
+              <w:t>NgayThue</w:t>
+            </w:r>
+          </w:p>
+        </w:tc>
+        <w:tc>
+          <w:tcPr>
+            <w:tcW w:w="2531" w:type="dxa"/>
+          </w:tcPr>
+          <w:p>
+            <w:pPr>
+              <w:spacing w:line="360" w:lineRule="auto"/>
+            </w:pPr>
+            <w:r>
+              <w:t>DateTime</w:t>
+            </w:r>
+          </w:p>
+        </w:tc>
+        <w:tc>
+          <w:tcPr>
+            <w:tcW w:w="2277" w:type="dxa"/>
+          </w:tcPr>
+          <w:p>
+            <w:pPr>
+              <w:spacing w:line="360" w:lineRule="auto"/>
+            </w:pPr>
+            <w:r>
+              <w:t>NOT NULL</w:t>
+            </w:r>
+          </w:p>
+        </w:tc>
+        <w:tc>
+          <w:tcPr>
+            <w:tcW w:w="2167" w:type="dxa"/>
+          </w:tcPr>
+          <w:p>
+            <w:pPr>
+              <w:spacing w:line="360" w:lineRule="auto"/>
+            </w:pPr>
+          </w:p>
+        </w:tc>
+      </w:tr>
+      <w:tr>
+        <w:tc>
+          <w:tcPr>
+            <w:tcW w:w="2601" w:type="dxa"/>
+          </w:tcPr>
+          <w:p>
+            <w:pPr>
+              <w:spacing w:line="360" w:lineRule="auto"/>
+            </w:pPr>
+            <w:r>
+              <w:t>NgayTra</w:t>
+            </w:r>
+          </w:p>
+        </w:tc>
+        <w:tc>
+          <w:tcPr>
+            <w:tcW w:w="2531" w:type="dxa"/>
+          </w:tcPr>
+          <w:p>
+            <w:pPr>
+              <w:spacing w:line="360" w:lineRule="auto"/>
+            </w:pPr>
+            <w:r>
+              <w:t>DateTime</w:t>
+            </w:r>
+          </w:p>
+        </w:tc>
+        <w:tc>
+          <w:tcPr>
+            <w:tcW w:w="2277" w:type="dxa"/>
+          </w:tcPr>
+          <w:p>
+            <w:pPr>
+              <w:spacing w:line="360" w:lineRule="auto"/>
+            </w:pPr>
+          </w:p>
+        </w:tc>
+        <w:tc>
+          <w:tcPr>
+            <w:tcW w:w="2167" w:type="dxa"/>
+          </w:tcPr>
+          <w:p>
+            <w:pPr>
+              <w:spacing w:line="360" w:lineRule="auto"/>
+            </w:pPr>
+            <w:r>
+              <w:t>NgayTra &gt; NgayThue</w:t>
+            </w:r>
+          </w:p>
+        </w:tc>
+      </w:tr>
+      <w:tr>
+        <w:tc>
+          <w:tcPr>
+            <w:tcW w:w="2601" w:type="dxa"/>
+          </w:tcPr>
+          <w:p>
+            <w:pPr>
+              <w:spacing w:line="360" w:lineRule="auto"/>
+            </w:pPr>
+            <w:r>
+              <w:t>GiaTien</w:t>
+            </w:r>
+          </w:p>
+        </w:tc>
+        <w:tc>
+          <w:tcPr>
+            <w:tcW w:w="2531" w:type="dxa"/>
+          </w:tcPr>
+          <w:p>
+            <w:pPr>
+              <w:spacing w:line="360" w:lineRule="auto"/>
+            </w:pPr>
+            <w:r>
+              <w:t>Int</w:t>
+            </w:r>
+          </w:p>
+        </w:tc>
+        <w:tc>
+          <w:tcPr>
+            <w:tcW w:w="2277" w:type="dxa"/>
+          </w:tcPr>
+          <w:p>
+            <w:pPr>
+              <w:spacing w:line="360" w:lineRule="auto"/>
+            </w:pPr>
+          </w:p>
+        </w:tc>
+        <w:tc>
+          <w:tcPr>
+            <w:tcW w:w="2167" w:type="dxa"/>
+          </w:tcPr>
+          <w:p>
+            <w:pPr>
+              <w:spacing w:line="360" w:lineRule="auto"/>
+            </w:pPr>
+            <w:r>
+              <w:t>Tong so tien thue</w:t>
+            </w:r>
+          </w:p>
+        </w:tc>
+      </w:tr>
+    </w:tbl>
     <w:p>
-      <w:r>
-        <w:t>. Đã thuê</w:t>
+      <w:pPr>
+        <w:pStyle w:val="Heading1"/>
+        <w:spacing w:line="360" w:lineRule="auto"/>
+        <w:rPr>
+          <w:rFonts w:ascii="Times New Roman" w:hAnsi="Times New Roman" w:cs="Times New Roman"/>
+        </w:rPr>
+      </w:pPr>
+      <w:r>
+        <w:rPr>
+          <w:rFonts w:ascii="Times New Roman" w:hAnsi="Times New Roman" w:cs="Times New Roman"/>
+        </w:rPr>
+        <w:t>TraPhong (xem lai cai nay, da nhap chung voi bang ThuePhong)</w:t>
       </w:r>
     </w:p>
+    <w:tbl>
+      <w:tblPr>
+        <w:tblStyle w:val="TableGrid"/>
+        <w:tblW w:w="0" w:type="auto"/>
+        <w:tblLook w:val="04A0"/>
+      </w:tblPr>
+      <w:tblGrid>
+        <w:gridCol w:w="2601"/>
+        <w:gridCol w:w="2531"/>
+        <w:gridCol w:w="2277"/>
+        <w:gridCol w:w="2167"/>
+      </w:tblGrid>
+      <w:tr>
+        <w:tc>
+          <w:tcPr>
+            <w:tcW w:w="2601" w:type="dxa"/>
+            <w:shd w:val="clear" w:color="auto" w:fill="D9D9D9" w:themeFill="background1" w:themeFillShade="D9"/>
+          </w:tcPr>
+          <w:p>
+            <w:pPr>
+              <w:spacing w:line="360" w:lineRule="auto"/>
+            </w:pPr>
+            <w:r>
+              <w:t>Name</w:t>
+            </w:r>
+          </w:p>
+        </w:tc>
+        <w:tc>
+          <w:tcPr>
+            <w:tcW w:w="2531" w:type="dxa"/>
+            <w:shd w:val="clear" w:color="auto" w:fill="D9D9D9" w:themeFill="background1" w:themeFillShade="D9"/>
+          </w:tcPr>
+          <w:p>
+            <w:pPr>
+              <w:spacing w:line="360" w:lineRule="auto"/>
+            </w:pPr>
+            <w:r>
+              <w:t>Type</w:t>
+            </w:r>
+          </w:p>
+        </w:tc>
+        <w:tc>
+          <w:tcPr>
+            <w:tcW w:w="2277" w:type="dxa"/>
+            <w:shd w:val="clear" w:color="auto" w:fill="D9D9D9" w:themeFill="background1" w:themeFillShade="D9"/>
+          </w:tcPr>
+          <w:p>
+            <w:pPr>
+              <w:spacing w:line="360" w:lineRule="auto"/>
+            </w:pPr>
+            <w:r>
+              <w:t>Key</w:t>
+            </w:r>
+          </w:p>
+        </w:tc>
+        <w:tc>
+          <w:tcPr>
+            <w:tcW w:w="2167" w:type="dxa"/>
+            <w:shd w:val="clear" w:color="auto" w:fill="D9D9D9" w:themeFill="background1" w:themeFillShade="D9"/>
+          </w:tcPr>
+          <w:p>
+            <w:pPr>
+              <w:spacing w:line="360" w:lineRule="auto"/>
+            </w:pPr>
+            <w:r>
+              <w:t>Desc</w:t>
+            </w:r>
+          </w:p>
+        </w:tc>
+      </w:tr>
+      <w:tr>
+        <w:tc>
+          <w:tcPr>
+            <w:tcW w:w="2601" w:type="dxa"/>
+          </w:tcPr>
+          <w:p>
+            <w:pPr>
+              <w:spacing w:line="360" w:lineRule="auto"/>
+              <w:rPr>
+                <w:u w:val="single"/>
+              </w:rPr>
+            </w:pPr>
+            <w:r>
+              <w:rPr>
+                <w:u w:val="single"/>
+              </w:rPr>
+              <w:t>Phong</w:t>
+            </w:r>
+          </w:p>
+        </w:tc>
+        <w:tc>
+          <w:tcPr>
+            <w:tcW w:w="2531" w:type="dxa"/>
+          </w:tcPr>
+          <w:p>
+            <w:pPr>
+              <w:spacing w:line="360" w:lineRule="auto"/>
+            </w:pPr>
+            <w:r>
+              <w:t>Nvarchar(5)</w:t>
+            </w:r>
+          </w:p>
+        </w:tc>
+        <w:tc>
+          <w:tcPr>
+            <w:tcW w:w="2277" w:type="dxa"/>
+          </w:tcPr>
+          <w:p>
+            <w:pPr>
+              <w:spacing w:line="360" w:lineRule="auto"/>
+            </w:pPr>
+            <w:r>
+              <w:t>FK</w:t>
+            </w:r>
+          </w:p>
+        </w:tc>
+        <w:tc>
+          <w:tcPr>
+            <w:tcW w:w="2167" w:type="dxa"/>
+          </w:tcPr>
+          <w:p>
+            <w:pPr>
+              <w:spacing w:line="360" w:lineRule="auto"/>
+            </w:pPr>
+          </w:p>
+        </w:tc>
+      </w:tr>
+      <w:tr>
+        <w:tc>
+          <w:tcPr>
+            <w:tcW w:w="2601" w:type="dxa"/>
+          </w:tcPr>
+          <w:p>
+            <w:pPr>
+              <w:spacing w:line="360" w:lineRule="auto"/>
+              <w:rPr>
+                <w:u w:val="single"/>
+              </w:rPr>
+            </w:pPr>
+            <w:r>
+              <w:rPr>
+                <w:u w:val="single"/>
+              </w:rPr>
+              <w:t>Khach</w:t>
+            </w:r>
+          </w:p>
+        </w:tc>
+        <w:tc>
+          <w:tcPr>
+            <w:tcW w:w="2531" w:type="dxa"/>
+          </w:tcPr>
+          <w:p>
+            <w:pPr>
+              <w:spacing w:line="360" w:lineRule="auto"/>
+            </w:pPr>
+            <w:r>
+              <w:t>Int</w:t>
+            </w:r>
+          </w:p>
+        </w:tc>
+        <w:tc>
+          <w:tcPr>
+            <w:tcW w:w="2277" w:type="dxa"/>
+          </w:tcPr>
+          <w:p>
+            <w:pPr>
+              <w:spacing w:line="360" w:lineRule="auto"/>
+            </w:pPr>
+            <w:r>
+              <w:t>FK</w:t>
+            </w:r>
+          </w:p>
+        </w:tc>
+        <w:tc>
+          <w:tcPr>
+            <w:tcW w:w="2167" w:type="dxa"/>
+          </w:tcPr>
+          <w:p>
+            <w:pPr>
+              <w:spacing w:line="360" w:lineRule="auto"/>
+            </w:pPr>
+          </w:p>
+        </w:tc>
+      </w:tr>
+      <w:tr>
+        <w:tc>
+          <w:tcPr>
+            <w:tcW w:w="2601" w:type="dxa"/>
+          </w:tcPr>
+          <w:p>
+            <w:pPr>
+              <w:spacing w:line="360" w:lineRule="auto"/>
+              <w:rPr>
+                <w:u w:val="single"/>
+              </w:rPr>
+            </w:pPr>
+            <w:r>
+              <w:rPr>
+                <w:u w:val="single"/>
+              </w:rPr>
+              <w:t>NgayTra</w:t>
+            </w:r>
+          </w:p>
+        </w:tc>
+        <w:tc>
+          <w:tcPr>
+            <w:tcW w:w="2531" w:type="dxa"/>
+          </w:tcPr>
+          <w:p>
+            <w:pPr>
+              <w:spacing w:line="360" w:lineRule="auto"/>
+            </w:pPr>
+            <w:r>
+              <w:t>DateTime</w:t>
+            </w:r>
+          </w:p>
+        </w:tc>
+        <w:tc>
+          <w:tcPr>
+            <w:tcW w:w="2277" w:type="dxa"/>
+          </w:tcPr>
+          <w:p>
+            <w:pPr>
+              <w:spacing w:line="360" w:lineRule="auto"/>
+            </w:pPr>
+          </w:p>
+        </w:tc>
+        <w:tc>
+          <w:tcPr>
+            <w:tcW w:w="2167" w:type="dxa"/>
+          </w:tcPr>
+          <w:p>
+            <w:pPr>
+              <w:spacing w:line="360" w:lineRule="auto"/>
+            </w:pPr>
+            <w:r>
+              <w:t>Rang buoc o cho nay</w:t>
+            </w:r>
+          </w:p>
+        </w:tc>
+      </w:tr>
+      <w:tr>
+        <w:tc>
+          <w:tcPr>
+            <w:tcW w:w="2601" w:type="dxa"/>
+          </w:tcPr>
+          <w:p>
+            <w:pPr>
+              <w:spacing w:line="360" w:lineRule="auto"/>
+            </w:pPr>
+            <w:r>
+              <w:t>GiaTien</w:t>
+            </w:r>
+          </w:p>
+        </w:tc>
+        <w:tc>
+          <w:tcPr>
+            <w:tcW w:w="2531" w:type="dxa"/>
+          </w:tcPr>
+          <w:p>
+            <w:pPr>
+              <w:spacing w:line="360" w:lineRule="auto"/>
+            </w:pPr>
+            <w:r>
+              <w:t>int</w:t>
+            </w:r>
+          </w:p>
+        </w:tc>
+        <w:tc>
+          <w:tcPr>
+            <w:tcW w:w="2277" w:type="dxa"/>
+          </w:tcPr>
+          <w:p>
+            <w:pPr>
+              <w:spacing w:line="360" w:lineRule="auto"/>
+            </w:pPr>
+          </w:p>
+        </w:tc>
+        <w:tc>
+          <w:tcPr>
+            <w:tcW w:w="2167" w:type="dxa"/>
+          </w:tcPr>
+          <w:p>
+            <w:pPr>
+              <w:spacing w:line="360" w:lineRule="auto"/>
+            </w:pPr>
+            <w:r>
+              <w:t>Total sum</w:t>
+            </w:r>
+          </w:p>
+        </w:tc>
+      </w:tr>
+    </w:tbl>
+    <w:p>
+      <w:pPr>
+        <w:pStyle w:val="Heading1"/>
+        <w:spacing w:line="360" w:lineRule="auto"/>
+        <w:rPr>
+          <w:rFonts w:ascii="Times New Roman" w:hAnsi="Times New Roman" w:cs="Times New Roman"/>
+        </w:rPr>
+      </w:pPr>
+      <w:r>
+        <w:rPr>
+          <w:rFonts w:ascii="Times New Roman" w:hAnsi="Times New Roman" w:cs="Times New Roman"/>
+        </w:rPr>
+        <w:t>ThamSo</w:t>
+      </w:r>
+    </w:p>
+    <w:tbl>
+      <w:tblPr>
+        <w:tblStyle w:val="TableGrid"/>
+        <w:tblW w:w="0" w:type="auto"/>
+        <w:tblLook w:val="04A0"/>
+      </w:tblPr>
+      <w:tblGrid>
+        <w:gridCol w:w="2452"/>
+        <w:gridCol w:w="2526"/>
+        <w:gridCol w:w="2522"/>
+        <w:gridCol w:w="2076"/>
+      </w:tblGrid>
+      <w:tr>
+        <w:tc>
+          <w:tcPr>
+            <w:tcW w:w="2452" w:type="dxa"/>
+            <w:shd w:val="clear" w:color="auto" w:fill="D9D9D9" w:themeFill="background1" w:themeFillShade="D9"/>
+          </w:tcPr>
+          <w:p>
+            <w:pPr>
+              <w:tabs>
+                <w:tab w:val="left" w:pos="1901"/>
+              </w:tabs>
+              <w:spacing w:line="360" w:lineRule="auto"/>
+            </w:pPr>
+            <w:r>
+              <w:t>Name</w:t>
+            </w:r>
+          </w:p>
+        </w:tc>
+        <w:tc>
+          <w:tcPr>
+            <w:tcW w:w="2526" w:type="dxa"/>
+            <w:shd w:val="clear" w:color="auto" w:fill="D9D9D9" w:themeFill="background1" w:themeFillShade="D9"/>
+          </w:tcPr>
+          <w:p>
+            <w:pPr>
+              <w:spacing w:line="360" w:lineRule="auto"/>
+            </w:pPr>
+            <w:r>
+              <w:t>Type</w:t>
+            </w:r>
+          </w:p>
+        </w:tc>
+        <w:tc>
+          <w:tcPr>
+            <w:tcW w:w="2522" w:type="dxa"/>
+            <w:shd w:val="clear" w:color="auto" w:fill="D9D9D9" w:themeFill="background1" w:themeFillShade="D9"/>
+          </w:tcPr>
+          <w:p>
+            <w:pPr>
+              <w:spacing w:line="360" w:lineRule="auto"/>
+            </w:pPr>
+            <w:r>
+              <w:t>Key</w:t>
+            </w:r>
+          </w:p>
+        </w:tc>
+        <w:tc>
+          <w:tcPr>
+            <w:tcW w:w="2076" w:type="dxa"/>
+            <w:shd w:val="clear" w:color="auto" w:fill="D9D9D9" w:themeFill="background1" w:themeFillShade="D9"/>
+          </w:tcPr>
+          <w:p>
+            <w:pPr>
+              <w:spacing w:line="360" w:lineRule="auto"/>
+            </w:pPr>
+            <w:r>
+              <w:t>Desc</w:t>
+            </w:r>
+          </w:p>
+        </w:tc>
+      </w:tr>
+      <w:tr>
+        <w:tc>
+          <w:tcPr>
+            <w:tcW w:w="2452" w:type="dxa"/>
+          </w:tcPr>
+          <w:p>
+            <w:pPr>
+              <w:spacing w:line="360" w:lineRule="auto"/>
+              <w:rPr>
+                <w:u w:val="single"/>
+              </w:rPr>
+            </w:pPr>
+            <w:r>
+              <w:rPr>
+                <w:u w:val="single"/>
+              </w:rPr>
+              <w:t>id</w:t>
+            </w:r>
+          </w:p>
+        </w:tc>
+        <w:tc>
+          <w:tcPr>
+            <w:tcW w:w="2526" w:type="dxa"/>
+          </w:tcPr>
+          <w:p>
+            <w:pPr>
+              <w:spacing w:line="360" w:lineRule="auto"/>
+            </w:pPr>
+            <w:r>
+              <w:t>Int</w:t>
+            </w:r>
+          </w:p>
+        </w:tc>
+        <w:tc>
+          <w:tcPr>
+            <w:tcW w:w="2522" w:type="dxa"/>
+          </w:tcPr>
+          <w:p>
+            <w:pPr>
+              <w:spacing w:line="360" w:lineRule="auto"/>
+            </w:pPr>
+            <w:r>
+              <w:t>PK</w:t>
+            </w:r>
+          </w:p>
+        </w:tc>
+        <w:tc>
+          <w:tcPr>
+            <w:tcW w:w="2076" w:type="dxa"/>
+          </w:tcPr>
+          <w:p>
+            <w:pPr>
+              <w:spacing w:line="360" w:lineRule="auto"/>
+            </w:pPr>
+          </w:p>
+        </w:tc>
+      </w:tr>
+      <w:tr>
+        <w:tc>
+          <w:tcPr>
+            <w:tcW w:w="2452" w:type="dxa"/>
+          </w:tcPr>
+          <w:p>
+            <w:pPr>
+              <w:spacing w:line="360" w:lineRule="auto"/>
+            </w:pPr>
+            <w:r>
+              <w:t>Ten</w:t>
+            </w:r>
+          </w:p>
+        </w:tc>
+        <w:tc>
+          <w:tcPr>
+            <w:tcW w:w="2526" w:type="dxa"/>
+          </w:tcPr>
+          <w:p>
+            <w:pPr>
+              <w:spacing w:line="360" w:lineRule="auto"/>
+            </w:pPr>
+            <w:r>
+              <w:t>Nvarchar(50)</w:t>
+            </w:r>
+          </w:p>
+        </w:tc>
+        <w:tc>
+          <w:tcPr>
+            <w:tcW w:w="2522" w:type="dxa"/>
+          </w:tcPr>
+          <w:p>
+            <w:pPr>
+              <w:spacing w:line="360" w:lineRule="auto"/>
+            </w:pPr>
+            <w:r>
+              <w:t>NOT NULL</w:t>
+            </w:r>
+          </w:p>
+        </w:tc>
+        <w:tc>
+          <w:tcPr>
+            <w:tcW w:w="2076" w:type="dxa"/>
+          </w:tcPr>
+          <w:p>
+            <w:pPr>
+              <w:spacing w:line="360" w:lineRule="auto"/>
+            </w:pPr>
+          </w:p>
+        </w:tc>
+      </w:tr>
+      <w:tr>
+        <w:tc>
+          <w:tcPr>
+            <w:tcW w:w="2452" w:type="dxa"/>
+          </w:tcPr>
+          <w:p>
+            <w:pPr>
+              <w:spacing w:line="360" w:lineRule="auto"/>
+            </w:pPr>
+            <w:r>
+              <w:t>KieuDuLieu</w:t>
+            </w:r>
+          </w:p>
+        </w:tc>
+        <w:tc>
+          <w:tcPr>
+            <w:tcW w:w="2526" w:type="dxa"/>
+          </w:tcPr>
+          <w:p>
+            <w:pPr>
+              <w:spacing w:line="360" w:lineRule="auto"/>
+            </w:pPr>
+            <w:r>
+              <w:t>Nvarchar(5)</w:t>
+            </w:r>
+          </w:p>
+        </w:tc>
+        <w:tc>
+          <w:tcPr>
+            <w:tcW w:w="2522" w:type="dxa"/>
+          </w:tcPr>
+          <w:p>
+            <w:pPr>
+              <w:spacing w:line="360" w:lineRule="auto"/>
+            </w:pPr>
+            <w:r>
+              <w:t>NOT NULL</w:t>
+            </w:r>
+          </w:p>
+        </w:tc>
+        <w:tc>
+          <w:tcPr>
+            <w:tcW w:w="2076" w:type="dxa"/>
+          </w:tcPr>
+          <w:p>
+            <w:pPr>
+              <w:spacing w:line="360" w:lineRule="auto"/>
+            </w:pPr>
+          </w:p>
+        </w:tc>
+      </w:tr>
+      <w:tr>
+        <w:tc>
+          <w:tcPr>
+            <w:tcW w:w="2452" w:type="dxa"/>
+          </w:tcPr>
+          <w:p>
+            <w:pPr>
+              <w:spacing w:line="360" w:lineRule="auto"/>
+            </w:pPr>
+            <w:r>
+              <w:t>GiaTri</w:t>
+            </w:r>
+          </w:p>
+        </w:tc>
+        <w:tc>
+          <w:tcPr>
+            <w:tcW w:w="2526" w:type="dxa"/>
+          </w:tcPr>
+          <w:p>
+            <w:pPr>
+              <w:spacing w:line="360" w:lineRule="auto"/>
+            </w:pPr>
+            <w:r>
+              <w:t>Nvarchar(10)</w:t>
+            </w:r>
+          </w:p>
+        </w:tc>
+        <w:tc>
+          <w:tcPr>
+            <w:tcW w:w="2522" w:type="dxa"/>
+          </w:tcPr>
+          <w:p>
+            <w:pPr>
+              <w:spacing w:line="360" w:lineRule="auto"/>
+            </w:pPr>
+            <w:r>
+              <w:t>NOT NULL</w:t>
+            </w:r>
+          </w:p>
+        </w:tc>
+        <w:tc>
+          <w:tcPr>
+            <w:tcW w:w="2076" w:type="dxa"/>
+          </w:tcPr>
+          <w:p>
+            <w:pPr>
+              <w:spacing w:line="360" w:lineRule="auto"/>
+            </w:pPr>
+          </w:p>
+        </w:tc>
+      </w:tr>
+      <w:tr>
+        <w:tc>
+          <w:tcPr>
+            <w:tcW w:w="2452" w:type="dxa"/>
+          </w:tcPr>
+          <w:p>
+            <w:pPr>
+              <w:spacing w:line="360" w:lineRule="auto"/>
+            </w:pPr>
+            <w:r>
+              <w:t>TrangThai</w:t>
+            </w:r>
+          </w:p>
+        </w:tc>
+        <w:tc>
+          <w:tcPr>
+            <w:tcW w:w="2526" w:type="dxa"/>
+          </w:tcPr>
+          <w:p>
+            <w:pPr>
+              <w:spacing w:line="360" w:lineRule="auto"/>
+            </w:pPr>
+            <w:r>
+              <w:t>Int</w:t>
+            </w:r>
+          </w:p>
+        </w:tc>
+        <w:tc>
+          <w:tcPr>
+            <w:tcW w:w="2522" w:type="dxa"/>
+          </w:tcPr>
+          <w:p>
+            <w:pPr>
+              <w:spacing w:line="360" w:lineRule="auto"/>
+            </w:pPr>
+            <w:r>
+              <w:t>NOT NULL</w:t>
+            </w:r>
+          </w:p>
+        </w:tc>
+        <w:tc>
+          <w:tcPr>
+            <w:tcW w:w="2076" w:type="dxa"/>
+          </w:tcPr>
+          <w:p>
+            <w:pPr>
+              <w:spacing w:line="360" w:lineRule="auto"/>
+            </w:pPr>
+            <w:r>
+              <w:t xml:space="preserve">Enable/Disable . </w:t>
+            </w:r>
+            <w:r>
+              <w:t>App chi xet tham so nay, khi duoc bat enable</w:t>
+            </w:r>
+          </w:p>
+        </w:tc>
+      </w:tr>
+    </w:tbl>
+    <w:p>
+      <w:pPr>
+        <w:pStyle w:val="Heading1"/>
+        <w:spacing w:line="360" w:lineRule="auto"/>
+        <w:rPr>
+          <w:rFonts w:ascii="Times New Roman" w:hAnsi="Times New Roman" w:cs="Times New Roman"/>
+        </w:rPr>
+      </w:pPr>
+      <w:r>
+        <w:rPr>
+          <w:rFonts w:ascii="Times New Roman" w:hAnsi="Times New Roman" w:cs="Times New Roman"/>
+        </w:rPr>
+        <w:lastRenderedPageBreak/>
+        <w:t>LoaiPhong</w:t>
+      </w:r>
+    </w:p>
+    <w:tbl>
+      <w:tblPr>
+        <w:tblStyle w:val="TableGrid"/>
+        <w:tblW w:w="0" w:type="auto"/>
+        <w:tblLook w:val="04A0"/>
+      </w:tblPr>
+      <w:tblGrid>
+        <w:gridCol w:w="2432"/>
+        <w:gridCol w:w="2616"/>
+        <w:gridCol w:w="2317"/>
+        <w:gridCol w:w="2211"/>
+      </w:tblGrid>
+      <w:tr>
+        <w:tc>
+          <w:tcPr>
+            <w:tcW w:w="2432" w:type="dxa"/>
+            <w:shd w:val="clear" w:color="auto" w:fill="D9D9D9" w:themeFill="background1" w:themeFillShade="D9"/>
+          </w:tcPr>
+          <w:p>
+            <w:pPr>
+              <w:tabs>
+                <w:tab w:val="left" w:pos="1901"/>
+              </w:tabs>
+              <w:spacing w:line="360" w:lineRule="auto"/>
+            </w:pPr>
+            <w:r>
+              <w:t>Name</w:t>
+            </w:r>
+          </w:p>
+        </w:tc>
+        <w:tc>
+          <w:tcPr>
+            <w:tcW w:w="2616" w:type="dxa"/>
+            <w:shd w:val="clear" w:color="auto" w:fill="D9D9D9" w:themeFill="background1" w:themeFillShade="D9"/>
+          </w:tcPr>
+          <w:p>
+            <w:pPr>
+              <w:spacing w:line="360" w:lineRule="auto"/>
+            </w:pPr>
+            <w:r>
+              <w:t>Type</w:t>
+            </w:r>
+          </w:p>
+        </w:tc>
+        <w:tc>
+          <w:tcPr>
+            <w:tcW w:w="2317" w:type="dxa"/>
+            <w:shd w:val="clear" w:color="auto" w:fill="D9D9D9" w:themeFill="background1" w:themeFillShade="D9"/>
+          </w:tcPr>
+          <w:p>
+            <w:pPr>
+              <w:spacing w:line="360" w:lineRule="auto"/>
+            </w:pPr>
+            <w:r>
+              <w:t>Key</w:t>
+            </w:r>
+          </w:p>
+        </w:tc>
+        <w:tc>
+          <w:tcPr>
+            <w:tcW w:w="2211" w:type="dxa"/>
+            <w:shd w:val="clear" w:color="auto" w:fill="D9D9D9" w:themeFill="background1" w:themeFillShade="D9"/>
+          </w:tcPr>
+          <w:p>
+            <w:pPr>
+              <w:spacing w:line="360" w:lineRule="auto"/>
+            </w:pPr>
+            <w:r>
+              <w:t>Desc</w:t>
+            </w:r>
+          </w:p>
+        </w:tc>
+      </w:tr>
+      <w:tr>
+        <w:tc>
+          <w:tcPr>
+            <w:tcW w:w="2432" w:type="dxa"/>
+          </w:tcPr>
+          <w:p>
+            <w:pPr>
+              <w:spacing w:line="360" w:lineRule="auto"/>
+              <w:rPr>
+                <w:u w:val="single"/>
+              </w:rPr>
+            </w:pPr>
+            <w:r>
+              <w:rPr>
+                <w:u w:val="single"/>
+              </w:rPr>
+              <w:t>Id</w:t>
+            </w:r>
+          </w:p>
+        </w:tc>
+        <w:tc>
+          <w:tcPr>
+            <w:tcW w:w="2616" w:type="dxa"/>
+          </w:tcPr>
+          <w:p>
+            <w:pPr>
+              <w:spacing w:line="360" w:lineRule="auto"/>
+            </w:pPr>
+            <w:r>
+              <w:t>Int</w:t>
+            </w:r>
+          </w:p>
+        </w:tc>
+        <w:tc>
+          <w:tcPr>
+            <w:tcW w:w="2317" w:type="dxa"/>
+          </w:tcPr>
+          <w:p>
+            <w:pPr>
+              <w:spacing w:line="360" w:lineRule="auto"/>
+            </w:pPr>
+            <w:r>
+              <w:t>PK</w:t>
+            </w:r>
+          </w:p>
+        </w:tc>
+        <w:tc>
+          <w:tcPr>
+            <w:tcW w:w="2211" w:type="dxa"/>
+          </w:tcPr>
+          <w:p>
+            <w:pPr>
+              <w:spacing w:line="360" w:lineRule="auto"/>
+            </w:pPr>
+          </w:p>
+        </w:tc>
+      </w:tr>
+      <w:tr>
+        <w:tc>
+          <w:tcPr>
+            <w:tcW w:w="2432" w:type="dxa"/>
+          </w:tcPr>
+          <w:p>
+            <w:pPr>
+              <w:spacing w:line="360" w:lineRule="auto"/>
+            </w:pPr>
+            <w:r>
+              <w:t>Ten</w:t>
+            </w:r>
+          </w:p>
+        </w:tc>
+        <w:tc>
+          <w:tcPr>
+            <w:tcW w:w="2616" w:type="dxa"/>
+          </w:tcPr>
+          <w:p>
+            <w:pPr>
+              <w:spacing w:line="360" w:lineRule="auto"/>
+            </w:pPr>
+            <w:r>
+              <w:t>Nvarchar(50)</w:t>
+            </w:r>
+          </w:p>
+        </w:tc>
+        <w:tc>
+          <w:tcPr>
+            <w:tcW w:w="2317" w:type="dxa"/>
+          </w:tcPr>
+          <w:p>
+            <w:pPr>
+              <w:spacing w:line="360" w:lineRule="auto"/>
+            </w:pPr>
+            <w:r>
+              <w:t>NOT NULL</w:t>
+            </w:r>
+          </w:p>
+        </w:tc>
+        <w:tc>
+          <w:tcPr>
+            <w:tcW w:w="2211" w:type="dxa"/>
+          </w:tcPr>
+          <w:p>
+            <w:pPr>
+              <w:spacing w:line="360" w:lineRule="auto"/>
+            </w:pPr>
+            <w:r>
+              <w:t>High, Medium, Normal</w:t>
+            </w:r>
+          </w:p>
+        </w:tc>
+      </w:tr>
+      <w:tr>
+        <w:tc>
+          <w:tcPr>
+            <w:tcW w:w="2432" w:type="dxa"/>
+          </w:tcPr>
+          <w:p>
+            <w:pPr>
+              <w:spacing w:line="360" w:lineRule="auto"/>
+            </w:pPr>
+            <w:r>
+              <w:t>GiaTien</w:t>
+            </w:r>
+          </w:p>
+        </w:tc>
+        <w:tc>
+          <w:tcPr>
+            <w:tcW w:w="2616" w:type="dxa"/>
+          </w:tcPr>
+          <w:p>
+            <w:pPr>
+              <w:spacing w:line="360" w:lineRule="auto"/>
+            </w:pPr>
+            <w:r>
+              <w:t>Int</w:t>
+            </w:r>
+          </w:p>
+        </w:tc>
+        <w:tc>
+          <w:tcPr>
+            <w:tcW w:w="2317" w:type="dxa"/>
+          </w:tcPr>
+          <w:p>
+            <w:pPr>
+              <w:spacing w:line="360" w:lineRule="auto"/>
+            </w:pPr>
+            <w:r>
+              <w:t>NOT NULL</w:t>
+            </w:r>
+          </w:p>
+        </w:tc>
+        <w:tc>
+          <w:tcPr>
+            <w:tcW w:w="2211" w:type="dxa"/>
+          </w:tcPr>
+          <w:p>
+            <w:pPr>
+              <w:spacing w:line="360" w:lineRule="auto"/>
+            </w:pPr>
+          </w:p>
+        </w:tc>
+      </w:tr>
+    </w:tbl>
+    <w:p>
+      <w:pPr>
+        <w:pStyle w:val="Heading1"/>
+        <w:spacing w:line="360" w:lineRule="auto"/>
+        <w:rPr>
+          <w:rFonts w:ascii="Times New Roman" w:hAnsi="Times New Roman" w:cs="Times New Roman"/>
+        </w:rPr>
+      </w:pPr>
+      <w:r>
+        <w:rPr>
+          <w:rFonts w:ascii="Times New Roman" w:hAnsi="Times New Roman" w:cs="Times New Roman"/>
+        </w:rPr>
+        <w:t>TinhTrangPhong</w:t>
+      </w:r>
+    </w:p>
+    <w:tbl>
+      <w:tblPr>
+        <w:tblStyle w:val="TableGrid"/>
+        <w:tblW w:w="0" w:type="auto"/>
+        <w:tblLook w:val="04A0"/>
+      </w:tblPr>
+      <w:tblGrid>
+        <w:gridCol w:w="2347"/>
+        <w:gridCol w:w="2595"/>
+        <w:gridCol w:w="2455"/>
+        <w:gridCol w:w="2179"/>
+      </w:tblGrid>
+      <w:tr>
+        <w:tc>
+          <w:tcPr>
+            <w:tcW w:w="2347" w:type="dxa"/>
+            <w:shd w:val="clear" w:color="auto" w:fill="D9D9D9" w:themeFill="background1" w:themeFillShade="D9"/>
+          </w:tcPr>
+          <w:p>
+            <w:pPr>
+              <w:tabs>
+                <w:tab w:val="left" w:pos="1901"/>
+              </w:tabs>
+              <w:spacing w:line="360" w:lineRule="auto"/>
+            </w:pPr>
+            <w:r>
+              <w:t>Name</w:t>
+            </w:r>
+          </w:p>
+        </w:tc>
+        <w:tc>
+          <w:tcPr>
+            <w:tcW w:w="2595" w:type="dxa"/>
+            <w:shd w:val="clear" w:color="auto" w:fill="D9D9D9" w:themeFill="background1" w:themeFillShade="D9"/>
+          </w:tcPr>
+          <w:p>
+            <w:pPr>
+              <w:spacing w:line="360" w:lineRule="auto"/>
+            </w:pPr>
+            <w:r>
+              <w:t>Type</w:t>
+            </w:r>
+          </w:p>
+        </w:tc>
+        <w:tc>
+          <w:tcPr>
+            <w:tcW w:w="2455" w:type="dxa"/>
+            <w:shd w:val="clear" w:color="auto" w:fill="D9D9D9" w:themeFill="background1" w:themeFillShade="D9"/>
+          </w:tcPr>
+          <w:p>
+            <w:pPr>
+              <w:spacing w:line="360" w:lineRule="auto"/>
+            </w:pPr>
+            <w:r>
+              <w:t>Key</w:t>
+            </w:r>
+          </w:p>
+        </w:tc>
+        <w:tc>
+          <w:tcPr>
+            <w:tcW w:w="2179" w:type="dxa"/>
+            <w:shd w:val="clear" w:color="auto" w:fill="D9D9D9" w:themeFill="background1" w:themeFillShade="D9"/>
+          </w:tcPr>
+          <w:p>
+            <w:pPr>
+              <w:spacing w:line="360" w:lineRule="auto"/>
+            </w:pPr>
+            <w:r>
+              <w:t>Desc</w:t>
+            </w:r>
+          </w:p>
+        </w:tc>
+      </w:tr>
+      <w:tr>
+        <w:tc>
+          <w:tcPr>
+            <w:tcW w:w="2347" w:type="dxa"/>
+          </w:tcPr>
+          <w:p>
+            <w:pPr>
+              <w:tabs>
+                <w:tab w:val="left" w:pos="691"/>
+              </w:tabs>
+              <w:spacing w:line="360" w:lineRule="auto"/>
+              <w:rPr>
+                <w:u w:val="single"/>
+              </w:rPr>
+            </w:pPr>
+            <w:r>
+              <w:rPr>
+                <w:u w:val="single"/>
+              </w:rPr>
+              <w:t>id</w:t>
+            </w:r>
+          </w:p>
+        </w:tc>
+        <w:tc>
+          <w:tcPr>
+            <w:tcW w:w="2595" w:type="dxa"/>
+          </w:tcPr>
+          <w:p>
+            <w:pPr>
+              <w:spacing w:line="360" w:lineRule="auto"/>
+            </w:pPr>
+            <w:r>
+              <w:t>Int</w:t>
+            </w:r>
+          </w:p>
+        </w:tc>
+        <w:tc>
+          <w:tcPr>
+            <w:tcW w:w="2455" w:type="dxa"/>
+          </w:tcPr>
+          <w:p>
+            <w:pPr>
+              <w:spacing w:line="360" w:lineRule="auto"/>
+            </w:pPr>
+            <w:r>
+              <w:t>PK</w:t>
+            </w:r>
+          </w:p>
+        </w:tc>
+        <w:tc>
+          <w:tcPr>
+            <w:tcW w:w="2179" w:type="dxa"/>
+          </w:tcPr>
+          <w:p>
+            <w:pPr>
+              <w:spacing w:line="360" w:lineRule="auto"/>
+            </w:pPr>
+          </w:p>
+        </w:tc>
+      </w:tr>
+      <w:tr>
+        <w:tc>
+          <w:tcPr>
+            <w:tcW w:w="2347" w:type="dxa"/>
+          </w:tcPr>
+          <w:p>
+            <w:pPr>
+              <w:spacing w:line="360" w:lineRule="auto"/>
+            </w:pPr>
+            <w:r>
+              <w:t>Ten</w:t>
+            </w:r>
+          </w:p>
+        </w:tc>
+        <w:tc>
+          <w:tcPr>
+            <w:tcW w:w="2595" w:type="dxa"/>
+          </w:tcPr>
+          <w:p>
+            <w:pPr>
+              <w:spacing w:line="360" w:lineRule="auto"/>
+            </w:pPr>
+            <w:r>
+              <w:t>Nvarchar(50)</w:t>
+            </w:r>
+          </w:p>
+        </w:tc>
+        <w:tc>
+          <w:tcPr>
+            <w:tcW w:w="2455" w:type="dxa"/>
+          </w:tcPr>
+          <w:p>
+            <w:pPr>
+              <w:spacing w:line="360" w:lineRule="auto"/>
+            </w:pPr>
+            <w:r>
+              <w:t>NOT NULL</w:t>
+            </w:r>
+          </w:p>
+        </w:tc>
+        <w:tc>
+          <w:tcPr>
+            <w:tcW w:w="2179" w:type="dxa"/>
+          </w:tcPr>
+          <w:p>
+            <w:pPr>
+              <w:spacing w:line="360" w:lineRule="auto"/>
+            </w:pPr>
+            <w:r>
+              <w:t>Occupied, Vaccancy, Broken...</w:t>
+            </w:r>
+          </w:p>
+        </w:tc>
+      </w:tr>
+    </w:tbl>
     <w:p>
       <w:pPr>
         <w:pBdr>
           <w:bottom w:val="double" w:sz="6" w:space="1" w:color="auto"/>
         </w:pBdr>
       </w:pPr>
-      <w:r>
-        <w:t>. Hư hỏng</w:t>
-      </w:r>
-    </w:p>
-    <w:p>
-      <w:pPr>
-        <w:pBdr>
-          <w:bottom w:val="double" w:sz="6" w:space="1" w:color="auto"/>
-        </w:pBdr>
-        <w:rPr>
-          <w:b/>
-          <w:u w:val="single"/>
-        </w:rPr>
-      </w:pPr>
-      <w:r>
-        <w:rPr>
-          <w:b/>
-          <w:u w:val="single"/>
-        </w:rPr>
-        <w:lastRenderedPageBreak/>
-        <w:t>Thuê phòng:</w:t>
-      </w:r>
-    </w:p>
-    <w:p>
-      <w:pPr>
-        <w:pBdr>
-          <w:bottom w:val="double" w:sz="6" w:space="1" w:color="auto"/>
-        </w:pBdr>
-      </w:pPr>
-      <w:r>
-        <w:t>. Phòng (id phòng)</w:t>
-      </w:r>
-    </w:p>
-    <w:p>
-      <w:pPr>
-        <w:pBdr>
-          <w:bottom w:val="double" w:sz="6" w:space="1" w:color="auto"/>
-        </w:pBdr>
-      </w:pPr>
-      <w:r>
-        <w:t>. Khách (id khách)</w:t>
-      </w:r>
-    </w:p>
-    <w:p>
-      <w:pPr>
-        <w:pBdr>
-          <w:bottom w:val="double" w:sz="6" w:space="1" w:color="auto"/>
-        </w:pBdr>
-        <w:rPr>
-          <w:b/>
-          <w:u w:val="single"/>
-        </w:rPr>
-      </w:pPr>
-      <w:r>
-        <w:rPr>
-          <w:b/>
-          <w:u w:val="single"/>
-        </w:rPr>
-        <w:t>Khách thuê phòng:</w:t>
-      </w:r>
-    </w:p>
-    <w:p>
-      <w:pPr>
-        <w:pBdr>
-          <w:bottom w:val="double" w:sz="6" w:space="1" w:color="auto"/>
-        </w:pBdr>
-      </w:pPr>
-      <w:r>
-        <w:t>. id</w:t>
-      </w:r>
-    </w:p>
-    <w:p>
-      <w:pPr>
-        <w:pBdr>
-          <w:bottom w:val="double" w:sz="6" w:space="1" w:color="auto"/>
-        </w:pBdr>
-      </w:pPr>
-      <w:r>
-        <w:t>. CMND</w:t>
-      </w:r>
-    </w:p>
-    <w:p>
-      <w:pPr>
-        <w:pBdr>
-          <w:bottom w:val="double" w:sz="6" w:space="1" w:color="auto"/>
-        </w:pBdr>
-      </w:pPr>
-      <w:r>
-        <w:t>. Tên</w:t>
-      </w:r>
-    </w:p>
-    <w:p>
-      <w:pPr>
-        <w:pBdr>
-          <w:bottom w:val="double" w:sz="6" w:space="1" w:color="auto"/>
-        </w:pBdr>
-      </w:pPr>
-      <w:r>
-        <w:t>. Ngày sinh</w:t>
-      </w:r>
-    </w:p>
-    <w:p>
-      <w:pPr>
-        <w:pBdr>
-          <w:bottom w:val="double" w:sz="6" w:space="1" w:color="auto"/>
-        </w:pBdr>
-      </w:pPr>
-      <w:r>
-        <w:t>. Điện thoại</w:t>
-      </w:r>
     </w:p>
     <w:p>
       <w:r>
@@ -4805,7 +6931,7 @@
     <w:lsdException w:name="Subtitle" w:semiHidden="0" w:uiPriority="11" w:unhideWhenUsed="0" w:qFormat="1"/>
     <w:lsdException w:name="Strong" w:semiHidden="0" w:uiPriority="22" w:unhideWhenUsed="0" w:qFormat="1"/>
     <w:lsdException w:name="Emphasis" w:semiHidden="0" w:uiPriority="20" w:unhideWhenUsed="0" w:qFormat="1"/>
-    <w:lsdException w:name="Table Grid" w:semiHidden="0" w:uiPriority="0" w:unhideWhenUsed="0"/>
+    <w:lsdException w:name="Table Grid" w:semiHidden="0" w:uiPriority="59" w:unhideWhenUsed="0"/>
     <w:lsdException w:name="Placeholder Text" w:unhideWhenUsed="0"/>
     <w:lsdException w:name="No Spacing" w:semiHidden="0" w:uiPriority="1" w:unhideWhenUsed="0" w:qFormat="1"/>
     <w:lsdException w:name="Light Shading" w:semiHidden="0" w:uiPriority="60" w:unhideWhenUsed="0"/>
@@ -5102,6 +7228,7 @@
   <w:style w:type="table" w:styleId="TableGrid">
     <w:name w:val="Table Grid"/>
     <w:basedOn w:val="TableNormal"/>
+    <w:uiPriority w:val="59"/>
     <w:rsid w:val="00A54AD2"/>
     <w:pPr>
       <w:spacing w:after="0" w:line="240" w:lineRule="auto"/>
@@ -5128,6 +7255,45 @@
         <w:right w:w="108" w:type="dxa"/>
       </w:tblCellMar>
     </w:tblPr>
+  </w:style>
+  <w:style w:type="paragraph" w:styleId="Title">
+    <w:name w:val="Title"/>
+    <w:basedOn w:val="Normal"/>
+    <w:next w:val="Normal"/>
+    <w:link w:val="TitleChar"/>
+    <w:uiPriority w:val="10"/>
+    <w:qFormat/>
+    <w:rsid w:val="00BB0554"/>
+    <w:pPr>
+      <w:pBdr>
+        <w:bottom w:val="single" w:sz="8" w:space="4" w:color="4F81BD" w:themeColor="accent1"/>
+      </w:pBdr>
+      <w:spacing w:after="300" w:line="240" w:lineRule="auto"/>
+      <w:contextualSpacing/>
+    </w:pPr>
+    <w:rPr>
+      <w:rFonts w:asciiTheme="majorHAnsi" w:eastAsiaTheme="majorEastAsia" w:hAnsiTheme="majorHAnsi" w:cstheme="majorBidi"/>
+      <w:color w:val="17365D" w:themeColor="text2" w:themeShade="BF"/>
+      <w:spacing w:val="5"/>
+      <w:kern w:val="28"/>
+      <w:sz w:val="52"/>
+      <w:szCs w:val="52"/>
+    </w:rPr>
+  </w:style>
+  <w:style w:type="character" w:customStyle="1" w:styleId="TitleChar">
+    <w:name w:val="Title Char"/>
+    <w:basedOn w:val="DefaultParagraphFont"/>
+    <w:link w:val="Title"/>
+    <w:uiPriority w:val="10"/>
+    <w:rsid w:val="00BB0554"/>
+    <w:rPr>
+      <w:rFonts w:asciiTheme="majorHAnsi" w:eastAsiaTheme="majorEastAsia" w:hAnsiTheme="majorHAnsi" w:cstheme="majorBidi"/>
+      <w:color w:val="17365D" w:themeColor="text2" w:themeShade="BF"/>
+      <w:spacing w:val="5"/>
+      <w:kern w:val="28"/>
+      <w:sz w:val="52"/>
+      <w:szCs w:val="52"/>
+    </w:rPr>
   </w:style>
 </w:styles>
 </file>
@@ -5420,7 +7586,7 @@
 </file>
 
 <file path=customXml/itemProps1.xml><?xml version="1.0" encoding="utf-8"?>
-<ds:datastoreItem xmlns:ds="http://schemas.openxmlformats.org/officeDocument/2006/customXml" ds:itemID="{9F5C19EE-B997-4519-B821-D7BAA5FC799E}">
+<ds:datastoreItem xmlns:ds="http://schemas.openxmlformats.org/officeDocument/2006/customXml" ds:itemID="{770E7BE9-CD60-4787-B103-DD280BE12F79}">
   <ds:schemaRefs>
     <ds:schemaRef ds:uri="http://schemas.openxmlformats.org/officeDocument/2006/bibliography"/>
   </ds:schemaRefs>

</xml_diff>

<commit_message>
Xem danh sach phong Them Web service de tiep nhan du lieu tu Client
</commit_message>
<xml_diff>
--- a/Document/High level design.docx
+++ b/Document/High level design.docx
@@ -5454,7 +5454,7 @@
         <w:rPr>
           <w:rFonts w:ascii="Times New Roman" w:hAnsi="Times New Roman" w:cs="Times New Roman"/>
         </w:rPr>
-        <w:t>TraPhong (xem lai cai nay, da nhap chung voi bang ThuePhong)</w:t>
+        <w:t>LOAI_THUE_PHONG</w:t>
       </w:r>
     </w:p>
     <w:tbl>
@@ -5543,7 +5543,7 @@
               <w:rPr>
                 <w:u w:val="single"/>
               </w:rPr>
-              <w:t>Phong</w:t>
+              <w:t>id</w:t>
             </w:r>
           </w:p>
         </w:tc>
@@ -5556,7 +5556,7 @@
               <w:spacing w:line="360" w:lineRule="auto"/>
             </w:pPr>
             <w:r>
-              <w:t>Nvarchar(5)</w:t>
+              <w:t>Integer</w:t>
             </w:r>
           </w:p>
         </w:tc>
@@ -5592,15 +5592,9 @@
           <w:p>
             <w:pPr>
               <w:spacing w:line="360" w:lineRule="auto"/>
-              <w:rPr>
-                <w:u w:val="single"/>
-              </w:rPr>
-            </w:pPr>
-            <w:r>
-              <w:rPr>
-                <w:u w:val="single"/>
-              </w:rPr>
-              <w:t>Khach</w:t>
+            </w:pPr>
+            <w:r>
+              <w:t>loai</w:t>
             </w:r>
           </w:p>
         </w:tc>
@@ -5613,7 +5607,7 @@
               <w:spacing w:line="360" w:lineRule="auto"/>
             </w:pPr>
             <w:r>
-              <w:t>Int</w:t>
+              <w:t>Text</w:t>
             </w:r>
           </w:p>
         </w:tc>
@@ -5638,114 +5632,6 @@
             <w:pPr>
               <w:spacing w:line="360" w:lineRule="auto"/>
             </w:pPr>
-          </w:p>
-        </w:tc>
-      </w:tr>
-      <w:tr>
-        <w:tc>
-          <w:tcPr>
-            <w:tcW w:w="2601" w:type="dxa"/>
-          </w:tcPr>
-          <w:p>
-            <w:pPr>
-              <w:spacing w:line="360" w:lineRule="auto"/>
-              <w:rPr>
-                <w:u w:val="single"/>
-              </w:rPr>
-            </w:pPr>
-            <w:r>
-              <w:rPr>
-                <w:u w:val="single"/>
-              </w:rPr>
-              <w:t>NgayTra</w:t>
-            </w:r>
-          </w:p>
-        </w:tc>
-        <w:tc>
-          <w:tcPr>
-            <w:tcW w:w="2531" w:type="dxa"/>
-          </w:tcPr>
-          <w:p>
-            <w:pPr>
-              <w:spacing w:line="360" w:lineRule="auto"/>
-            </w:pPr>
-            <w:r>
-              <w:t>DateTime</w:t>
-            </w:r>
-          </w:p>
-        </w:tc>
-        <w:tc>
-          <w:tcPr>
-            <w:tcW w:w="2277" w:type="dxa"/>
-          </w:tcPr>
-          <w:p>
-            <w:pPr>
-              <w:spacing w:line="360" w:lineRule="auto"/>
-            </w:pPr>
-          </w:p>
-        </w:tc>
-        <w:tc>
-          <w:tcPr>
-            <w:tcW w:w="2167" w:type="dxa"/>
-          </w:tcPr>
-          <w:p>
-            <w:pPr>
-              <w:spacing w:line="360" w:lineRule="auto"/>
-            </w:pPr>
-            <w:r>
-              <w:t>Rang buoc o cho nay</w:t>
-            </w:r>
-          </w:p>
-        </w:tc>
-      </w:tr>
-      <w:tr>
-        <w:tc>
-          <w:tcPr>
-            <w:tcW w:w="2601" w:type="dxa"/>
-          </w:tcPr>
-          <w:p>
-            <w:pPr>
-              <w:spacing w:line="360" w:lineRule="auto"/>
-            </w:pPr>
-            <w:r>
-              <w:t>GiaTien</w:t>
-            </w:r>
-          </w:p>
-        </w:tc>
-        <w:tc>
-          <w:tcPr>
-            <w:tcW w:w="2531" w:type="dxa"/>
-          </w:tcPr>
-          <w:p>
-            <w:pPr>
-              <w:spacing w:line="360" w:lineRule="auto"/>
-            </w:pPr>
-            <w:r>
-              <w:t>int</w:t>
-            </w:r>
-          </w:p>
-        </w:tc>
-        <w:tc>
-          <w:tcPr>
-            <w:tcW w:w="2277" w:type="dxa"/>
-          </w:tcPr>
-          <w:p>
-            <w:pPr>
-              <w:spacing w:line="360" w:lineRule="auto"/>
-            </w:pPr>
-          </w:p>
-        </w:tc>
-        <w:tc>
-          <w:tcPr>
-            <w:tcW w:w="2167" w:type="dxa"/>
-          </w:tcPr>
-          <w:p>
-            <w:pPr>
-              <w:spacing w:line="360" w:lineRule="auto"/>
-            </w:pPr>
-            <w:r>
-              <w:t>Total sum</w:t>
-            </w:r>
           </w:p>
         </w:tc>
       </w:tr>
@@ -6118,7 +6004,6 @@
         <w:rPr>
           <w:rFonts w:ascii="Times New Roman" w:hAnsi="Times New Roman" w:cs="Times New Roman"/>
         </w:rPr>
-        <w:lastRenderedPageBreak/>
         <w:t>LoaiPhong</w:t>
       </w:r>
     </w:p>
@@ -6262,6 +6147,7 @@
               <w:spacing w:line="360" w:lineRule="auto"/>
             </w:pPr>
             <w:r>
+              <w:lastRenderedPageBreak/>
               <w:t>Ten</w:t>
             </w:r>
           </w:p>
@@ -7586,7 +7472,7 @@
 </file>
 
 <file path=customXml/itemProps1.xml><?xml version="1.0" encoding="utf-8"?>
-<ds:datastoreItem xmlns:ds="http://schemas.openxmlformats.org/officeDocument/2006/customXml" ds:itemID="{770E7BE9-CD60-4787-B103-DD280BE12F79}">
+<ds:datastoreItem xmlns:ds="http://schemas.openxmlformats.org/officeDocument/2006/customXml" ds:itemID="{122BF760-6298-40FA-BE29-769BD00EE517}">
   <ds:schemaRefs>
     <ds:schemaRef ds:uri="http://schemas.openxmlformats.org/officeDocument/2006/bibliography"/>
   </ds:schemaRefs>

</xml_diff>